<commit_message>
Lab 9 v1.0 + questions
</commit_message>
<xml_diff>
--- a/DB_Lab9/бд 9 вопросы.docx
+++ b/DB_Lab9/бд 9 вопросы.docx
@@ -5,15 +5,28 @@
     <w:p>
       <w:pPr>
         <w:pStyle w:val="1"/>
-        <w:rPr>
+        <w:spacing w:after="360"/>
+        <w:rPr>
+          <w:sz w:val="32"/>
+          <w:szCs w:val="36"/>
           <w:lang w:val="en-US"/>
         </w:rPr>
       </w:pPr>
       <w:r>
         <w:rPr>
+          <w:sz w:val="32"/>
+          <w:szCs w:val="36"/>
           <w:lang w:val="ru-RU"/>
         </w:rPr>
         <w:t>Ответьте на следующие вопросы</w:t>
+      </w:r>
+      <w:r>
+        <w:rPr>
+          <w:sz w:val="32"/>
+          <w:szCs w:val="36"/>
+          <w:lang w:val="en-US"/>
+        </w:rPr>
+        <w:t>:</w:t>
       </w:r>
     </w:p>
     <w:p>
@@ -179,7 +192,7 @@
         <w:rPr>
           <w:b/>
           <w:bCs/>
-          <w:highlight w:val="yellow"/>
+          <w:highlight w:val="green"/>
           <w:lang w:val="ru-RU"/>
         </w:rPr>
       </w:pPr>
@@ -187,7 +200,7 @@
         <w:rPr>
           <w:b/>
           <w:bCs/>
-          <w:highlight w:val="yellow"/>
+          <w:highlight w:val="green"/>
           <w:lang w:val="ru-RU"/>
         </w:rPr>
         <w:t>Перечислите основные параметры последовательности.</w:t>
@@ -200,24 +213,70 @@
           <w:ilvl w:val="0"/>
           <w:numId w:val="4"/>
         </w:numPr>
-        <w:spacing w:after="0"/>
-        <w:rPr>
-          <w:lang w:val="ru-RU"/>
-        </w:rPr>
-      </w:pPr>
-      <w:proofErr w:type="spellStart"/>
-      <w:r>
-        <w:rPr>
-          <w:lang w:val="ru-RU"/>
-        </w:rPr>
-        <w:t>sequence_name</w:t>
-      </w:r>
-      <w:proofErr w:type="spellEnd"/>
-      <w:r>
-        <w:rPr>
-          <w:lang w:val="ru-RU"/>
-        </w:rPr>
-        <w:t xml:space="preserve"> – имя последовательности</w:t>
+        <w:spacing w:after="120"/>
+        <w:rPr>
+          <w:lang w:val="ru-RU"/>
+        </w:rPr>
+      </w:pPr>
+      <w:r>
+        <w:rPr>
+          <w:lang w:val="en-US"/>
+        </w:rPr>
+        <w:t xml:space="preserve">START WITH </w:t>
+      </w:r>
+      <w:r>
+        <w:rPr>
+          <w:lang w:val="ru-RU"/>
+        </w:rPr>
+        <w:t>–</w:t>
+      </w:r>
+      <w:r>
+        <w:rPr>
+          <w:lang w:val="en-US"/>
+        </w:rPr>
+        <w:t xml:space="preserve"> </w:t>
+      </w:r>
+      <w:r>
+        <w:rPr>
+          <w:lang w:val="ru-RU"/>
+        </w:rPr>
+        <w:t xml:space="preserve">число, </w:t>
+      </w:r>
+      <w:r>
+        <w:rPr>
+          <w:lang w:val="ru-RU"/>
+        </w:rPr>
+        <w:t>с которого</w:t>
+      </w:r>
+      <w:r>
+        <w:rPr>
+          <w:lang w:val="ru-RU"/>
+        </w:rPr>
+        <w:t xml:space="preserve"> начнется</w:t>
+      </w:r>
+      <w:r>
+        <w:rPr>
+          <w:lang w:val="ru-RU"/>
+        </w:rPr>
+        <w:t xml:space="preserve"> отсчет.</w:t>
+      </w:r>
+      <w:r>
+        <w:rPr>
+          <w:lang w:val="ru-RU"/>
+        </w:rPr>
+        <w:t xml:space="preserve"> По</w:t>
+      </w:r>
+      <w:r>
+        <w:rPr>
+          <w:lang w:val="ru-RU"/>
+        </w:rPr>
+        <w:t xml:space="preserve"> дефолту</w:t>
+      </w:r>
+      <w:r>
+        <w:rPr>
+          <w:lang w:val="ru-RU"/>
+        </w:rPr>
+        <w:t xml:space="preserve"> 1</w:t>
       </w:r>
     </w:p>
     <w:p>
@@ -232,37 +291,23 @@
           <w:lang w:val="ru-RU"/>
         </w:rPr>
       </w:pPr>
-      <w:proofErr w:type="spellStart"/>
-      <w:r>
-        <w:rPr>
-          <w:lang w:val="ru-RU"/>
-        </w:rPr>
-        <w:t>start_num</w:t>
-      </w:r>
-      <w:proofErr w:type="spellEnd"/>
-      <w:r>
-        <w:rPr>
-          <w:lang w:val="ru-RU"/>
-        </w:rPr>
-        <w:t xml:space="preserve">  –</w:t>
-      </w:r>
-      <w:r>
-        <w:rPr>
-          <w:lang w:val="ru-RU"/>
-        </w:rPr>
-        <w:t xml:space="preserve"> ч</w:t>
-      </w:r>
-      <w:r>
-        <w:rPr>
-          <w:lang w:val="ru-RU"/>
-        </w:rPr>
-        <w:t>исло, с которого начинается отсчет.</w:t>
-      </w:r>
-      <w:r>
-        <w:rPr>
-          <w:lang w:val="ru-RU"/>
-        </w:rPr>
-        <w:t xml:space="preserve"> По умолчанию</w:t>
+      <w:r>
+        <w:rPr>
+          <w:lang w:val="en-US"/>
+        </w:rPr>
+        <w:t xml:space="preserve">INCREMENT BY </w:t>
+      </w:r>
+      <w:r>
+        <w:rPr>
+          <w:lang w:val="ru-RU"/>
+        </w:rPr>
+        <w:t xml:space="preserve">– шаг последовательности. По </w:t>
+      </w:r>
+      <w:r>
+        <w:rPr>
+          <w:lang w:val="ru-RU"/>
+        </w:rPr>
+        <w:t>дефолту</w:t>
       </w:r>
       <w:r>
         <w:rPr>
@@ -283,19 +328,17 @@
           <w:lang w:val="ru-RU"/>
         </w:rPr>
       </w:pPr>
-      <w:proofErr w:type="spellStart"/>
-      <w:r>
-        <w:rPr>
-          <w:lang w:val="ru-RU"/>
-        </w:rPr>
-        <w:t>increment_num</w:t>
-      </w:r>
-      <w:proofErr w:type="spellEnd"/>
-      <w:r>
-        <w:rPr>
-          <w:lang w:val="ru-RU"/>
-        </w:rPr>
-        <w:t xml:space="preserve"> – шаг последовательности. По умолчанию 1</w:t>
+      <w:r>
+        <w:rPr>
+          <w:lang w:val="en-US"/>
+        </w:rPr>
+        <w:t xml:space="preserve">MAXVALUE </w:t>
+      </w:r>
+      <w:r>
+        <w:rPr>
+          <w:lang w:val="ru-RU"/>
+        </w:rPr>
+        <w:t>– максимальное значение последовательности</w:t>
       </w:r>
     </w:p>
     <w:p>
@@ -310,19 +353,29 @@
           <w:lang w:val="ru-RU"/>
         </w:rPr>
       </w:pPr>
-      <w:proofErr w:type="spellStart"/>
-      <w:r>
-        <w:rPr>
-          <w:lang w:val="ru-RU"/>
-        </w:rPr>
-        <w:t>maximum_num</w:t>
-      </w:r>
-      <w:proofErr w:type="spellEnd"/>
-      <w:r>
-        <w:rPr>
-          <w:lang w:val="ru-RU"/>
-        </w:rPr>
-        <w:t xml:space="preserve"> – максимальное значение последовательности</w:t>
+      <w:r>
+        <w:rPr>
+          <w:lang w:val="en-US"/>
+        </w:rPr>
+        <w:t>MINVALUE</w:t>
+      </w:r>
+      <w:r>
+        <w:rPr>
+          <w:lang w:val="ru-RU"/>
+        </w:rPr>
+        <w:t xml:space="preserve"> </w:t>
+      </w:r>
+      <w:r>
+        <w:rPr>
+          <w:lang w:val="ru-RU"/>
+        </w:rPr>
+        <w:t>–</w:t>
+      </w:r>
+      <w:r>
+        <w:rPr>
+          <w:lang w:val="ru-RU"/>
+        </w:rPr>
+        <w:t xml:space="preserve"> минимальное значение последовательности</w:t>
       </w:r>
     </w:p>
     <w:p>
@@ -337,19 +390,11 @@
           <w:lang w:val="ru-RU"/>
         </w:rPr>
       </w:pPr>
-      <w:proofErr w:type="spellStart"/>
-      <w:r>
-        <w:rPr>
-          <w:lang w:val="ru-RU"/>
-        </w:rPr>
-        <w:t>minimum_num</w:t>
-      </w:r>
-      <w:proofErr w:type="spellEnd"/>
-      <w:r>
-        <w:rPr>
-          <w:lang w:val="ru-RU"/>
-        </w:rPr>
-        <w:t xml:space="preserve">  </w:t>
+      <w:r>
+        <w:rPr>
+          <w:lang w:val="ru-RU"/>
+        </w:rPr>
+        <w:t xml:space="preserve">NOMAXVALUE  </w:t>
       </w:r>
       <w:r>
         <w:rPr>
@@ -361,7 +406,19 @@
         <w:rPr>
           <w:lang w:val="ru-RU"/>
         </w:rPr>
-        <w:t xml:space="preserve"> минимальное значение последовательности</w:t>
+        <w:t xml:space="preserve"> устанавливает максимальное значение равным 1027 для возрастающей последовательности, или –1</w:t>
+      </w:r>
+      <w:r>
+        <w:rPr>
+          <w:lang w:val="ru-RU"/>
+        </w:rPr>
+        <w:t xml:space="preserve"> </w:t>
+      </w:r>
+      <w:r>
+        <w:rPr>
+          <w:lang w:val="ru-RU"/>
+        </w:rPr>
+        <w:t>для убывающей. NOMAXVALUE используется по умолчанию</w:t>
       </w:r>
     </w:p>
     <w:p>
@@ -380,19 +437,7 @@
         <w:rPr>
           <w:lang w:val="ru-RU"/>
         </w:rPr>
-        <w:t xml:space="preserve">NOMAXVALUE  </w:t>
-      </w:r>
-      <w:r>
-        <w:rPr>
-          <w:lang w:val="ru-RU"/>
-        </w:rPr>
-        <w:t>–</w:t>
-      </w:r>
-      <w:r>
-        <w:rPr>
-          <w:lang w:val="ru-RU"/>
-        </w:rPr>
-        <w:t xml:space="preserve"> устанавливает максимальное значение равным 1027 для возрастающей последовательности, или  –1 для убывающей. NOMAXVALUE используется по умолчанию</w:t>
+        <w:t>NOMINVALUE – определяет минимальное значение равное 1 для возрастающей последовательности и -1026 для убывающей. NOMINVALUE используется по умолчанию</w:t>
       </w:r>
     </w:p>
     <w:p>
@@ -411,54 +456,8 @@
         <w:rPr>
           <w:lang w:val="ru-RU"/>
         </w:rPr>
-        <w:t>NOMINVALUE – определяет минимальное значение равное 1 для возрастающей последовательности и -1026 для убывающей. NOMINVALUE используется по умолчанию</w:t>
-      </w:r>
-    </w:p>
-    <w:p>
-      <w:pPr>
-        <w:pStyle w:val="a3"/>
-        <w:numPr>
-          <w:ilvl w:val="0"/>
-          <w:numId w:val="4"/>
-        </w:numPr>
-        <w:spacing w:after="120"/>
-        <w:rPr>
-          <w:lang w:val="ru-RU"/>
-        </w:rPr>
-      </w:pPr>
-      <w:r>
-        <w:rPr>
-          <w:lang w:val="ru-RU"/>
-        </w:rPr>
         <w:t>CYCLE – подразумевает, что последовательность начинает генерировать значения по кругу, при достижении максимального или минимального значения. При обращении к последовательности, когда она достигла максимального значения, следующее сгенерированное значение будет минимальным значением последовательности. В ситуации с убывающей последовательностью, при достижении минимального значения, следующее сгенерированное будет максимальным.</w:t>
       </w:r>
-    </w:p>
-    <w:p>
-      <w:pPr>
-        <w:spacing w:after="120"/>
-        <w:ind w:left="720" w:firstLine="0"/>
-        <w:rPr>
-          <w:lang w:val="ru-RU"/>
-        </w:rPr>
-      </w:pPr>
-    </w:p>
-    <w:p>
-      <w:pPr>
-        <w:spacing w:after="120"/>
-        <w:ind w:left="720" w:firstLine="0"/>
-        <w:rPr>
-          <w:lang w:val="ru-RU"/>
-        </w:rPr>
-      </w:pPr>
-    </w:p>
-    <w:p>
-      <w:pPr>
-        <w:spacing w:after="120"/>
-        <w:ind w:left="720" w:firstLine="0"/>
-        <w:rPr>
-          <w:lang w:val="ru-RU"/>
-        </w:rPr>
-      </w:pPr>
     </w:p>
     <w:p>
       <w:pPr>
@@ -472,20 +471,17 @@
           <w:lang w:val="ru-RU"/>
         </w:rPr>
       </w:pPr>
-      <w:proofErr w:type="spellStart"/>
-      <w:r>
-        <w:rPr>
-          <w:lang w:val="ru-RU"/>
-        </w:rPr>
-        <w:lastRenderedPageBreak/>
-        <w:t>cache_num</w:t>
-      </w:r>
-      <w:proofErr w:type="spellEnd"/>
-      <w:r>
-        <w:rPr>
-          <w:lang w:val="ru-RU"/>
-        </w:rPr>
-        <w:t xml:space="preserve"> – количество значений</w:t>
+      <w:r>
+        <w:rPr>
+          <w:lang w:val="en-US"/>
+        </w:rPr>
+        <w:t xml:space="preserve">CACHE </w:t>
+      </w:r>
+      <w:r>
+        <w:rPr>
+          <w:lang w:val="ru-RU"/>
+        </w:rPr>
+        <w:t>– количество значений</w:t>
       </w:r>
       <w:r>
         <w:rPr>
@@ -516,7 +512,14 @@
         <w:rPr>
           <w:lang w:val="ru-RU"/>
         </w:rPr>
-        <w:t>NOCACHE – отключает кэширование. Это не позволит базе данных выделить некоторое количество значений заблаговременно, что позволит избежать пробелов в последовательности, но увеличит затраты системных ресурсов. Пробелы могут возникнуть при остановке базы данных, когда кэшированные значения теряются. Если опции CACHE и NOCACHE не указываются, то по умолчанию кэшируется 20 значений</w:t>
+        <w:t xml:space="preserve">NOCACHE – отключает кэширование. Это не позволит базе данных выделить некоторое количество значений </w:t>
+      </w:r>
+      <w:r>
+        <w:rPr>
+          <w:lang w:val="ru-RU"/>
+        </w:rPr>
+        <w:lastRenderedPageBreak/>
+        <w:t>заблаговременно, что позволит избежать пробелов в последовательности, но увеличит затраты системных ресурсов. Пробелы могут возникнуть при остановке базы данных, когда кэшированные значения теряются. Если опции CACHE и NOCACHE не указываются, то по умолчанию кэшируется 20 значений</w:t>
       </w:r>
     </w:p>
     <w:p>
@@ -577,7 +580,26 @@
         <w:rPr>
           <w:lang w:val="ru-RU"/>
         </w:rPr>
-        <w:t>. NOORDER – не дает таких гарантий. По умолчанию используется NOORDER</w:t>
+        <w:t xml:space="preserve">. </w:t>
+      </w:r>
+    </w:p>
+    <w:p>
+      <w:pPr>
+        <w:pStyle w:val="a3"/>
+        <w:numPr>
+          <w:ilvl w:val="0"/>
+          <w:numId w:val="3"/>
+        </w:numPr>
+        <w:spacing w:after="120"/>
+        <w:rPr>
+          <w:lang w:val="ru-RU"/>
+        </w:rPr>
+      </w:pPr>
+      <w:r>
+        <w:rPr>
+          <w:lang w:val="ru-RU"/>
+        </w:rPr>
+        <w:t>NOORDER – не дает таких гарантий. По умолчанию используется NOORDER</w:t>
       </w:r>
     </w:p>
     <w:p>
@@ -608,6 +630,7 @@
         <w:rPr>
           <w:b/>
           <w:bCs/>
+          <w:highlight w:val="green"/>
           <w:lang w:val="ru-RU"/>
         </w:rPr>
       </w:pPr>
@@ -615,9 +638,37 @@
         <w:rPr>
           <w:b/>
           <w:bCs/>
+          <w:highlight w:val="green"/>
           <w:lang w:val="ru-RU"/>
         </w:rPr>
         <w:t>Какие привилегии необходимы для создания и удаления последовательности?</w:t>
+      </w:r>
+    </w:p>
+    <w:p>
+      <w:pPr>
+        <w:spacing w:after="120"/>
+        <w:ind w:left="720" w:firstLine="0"/>
+        <w:rPr>
+          <w:lang w:val="ru-RU"/>
+        </w:rPr>
+      </w:pPr>
+      <w:r>
+        <w:rPr>
+          <w:lang w:val="ru-RU"/>
+        </w:rPr>
+        <w:t xml:space="preserve">Привилегии </w:t>
+      </w:r>
+      <w:r>
+        <w:rPr>
+          <w:lang w:val="en-US"/>
+        </w:rPr>
+        <w:t xml:space="preserve">create sequence </w:t>
+      </w:r>
+      <w:r>
+        <w:rPr>
+          <w:lang w:val="ru-RU"/>
+        </w:rPr>
+        <w:t>достаточно для создания и удаления своей последовательности.</w:t>
       </w:r>
     </w:p>
     <w:p>
@@ -648,7 +699,7 @@
         <w:rPr>
           <w:b/>
           <w:bCs/>
-          <w:highlight w:val="yellow"/>
+          <w:highlight w:val="green"/>
           <w:lang w:val="ru-RU"/>
         </w:rPr>
       </w:pPr>
@@ -656,7 +707,7 @@
         <w:rPr>
           <w:b/>
           <w:bCs/>
-          <w:highlight w:val="yellow"/>
+          <w:highlight w:val="green"/>
           <w:lang w:val="ru-RU"/>
         </w:rPr>
         <w:t xml:space="preserve">Что такое кластер? </w:t>
@@ -664,116 +715,139 @@
     </w:p>
     <w:p>
       <w:pPr>
-        <w:pStyle w:val="a3"/>
-        <w:numPr>
-          <w:ilvl w:val="0"/>
-          <w:numId w:val="2"/>
-        </w:numPr>
-        <w:spacing w:after="120"/>
-        <w:rPr>
-          <w:lang w:val="ru-RU"/>
-        </w:rPr>
-      </w:pPr>
-      <w:r>
-        <w:rPr>
-          <w:lang w:val="ru-RU"/>
-        </w:rPr>
-        <w:t xml:space="preserve">Таблицы, с которыми часто работают совместно, можно физически хранить совместно. </w:t>
-      </w:r>
-    </w:p>
-    <w:p>
-      <w:pPr>
-        <w:pStyle w:val="a3"/>
-        <w:numPr>
-          <w:ilvl w:val="0"/>
-          <w:numId w:val="2"/>
-        </w:numPr>
-        <w:spacing w:after="120"/>
-        <w:rPr>
-          <w:lang w:val="ru-RU"/>
-        </w:rPr>
-      </w:pPr>
-      <w:r>
-        <w:rPr>
-          <w:lang w:val="ru-RU"/>
-        </w:rPr>
-        <w:t xml:space="preserve">Для этого создается кластер, который будет их содержать </w:t>
-      </w:r>
-    </w:p>
-    <w:p>
-      <w:pPr>
-        <w:pStyle w:val="a3"/>
-        <w:numPr>
-          <w:ilvl w:val="0"/>
-          <w:numId w:val="2"/>
-        </w:numPr>
-        <w:spacing w:after="120"/>
-        <w:rPr>
-          <w:lang w:val="ru-RU"/>
-        </w:rPr>
-      </w:pPr>
-      <w:r>
-        <w:rPr>
-          <w:lang w:val="ru-RU"/>
-        </w:rPr>
-        <w:t>Строки из отдельных таблиц сохраняются в одних и тех же блоках, поэтому объединяющие запросы выполняются быстрее</w:t>
-      </w:r>
-    </w:p>
-    <w:p>
-      <w:pPr>
-        <w:pStyle w:val="a3"/>
-        <w:numPr>
-          <w:ilvl w:val="0"/>
-          <w:numId w:val="2"/>
-        </w:numPr>
-        <w:spacing w:after="120"/>
-        <w:rPr>
-          <w:lang w:val="ru-RU"/>
-        </w:rPr>
-      </w:pPr>
-      <w:r>
-        <w:rPr>
-          <w:lang w:val="ru-RU"/>
-        </w:rPr>
-        <w:t>Уменьшается количество операций ввода-вывода</w:t>
-      </w:r>
-    </w:p>
-    <w:p>
-      <w:pPr>
-        <w:pStyle w:val="a3"/>
-        <w:numPr>
-          <w:ilvl w:val="0"/>
-          <w:numId w:val="2"/>
-        </w:numPr>
-        <w:spacing w:after="120"/>
-        <w:rPr>
-          <w:lang w:val="ru-RU"/>
-        </w:rPr>
-      </w:pPr>
-      <w:r>
-        <w:rPr>
-          <w:lang w:val="ru-RU"/>
-        </w:rPr>
-        <w:t>Производительность операций вставки, обновления и удаления может быть ниже, чем для обычных таблиц</w:t>
-      </w:r>
-    </w:p>
-    <w:p>
-      <w:pPr>
-        <w:pStyle w:val="a3"/>
-        <w:numPr>
-          <w:ilvl w:val="0"/>
-          <w:numId w:val="2"/>
-        </w:numPr>
-        <w:spacing w:after="120"/>
-        <w:rPr>
-          <w:lang w:val="ru-RU"/>
-        </w:rPr>
-      </w:pPr>
-      <w:r>
-        <w:rPr>
-          <w:lang w:val="ru-RU"/>
-        </w:rPr>
-        <w:t>Связанные столбцы называются кластерным ключом</w:t>
+        <w:spacing w:after="120"/>
+        <w:ind w:left="720" w:firstLine="0"/>
+        <w:rPr>
+          <w:lang w:val="ru-RU"/>
+        </w:rPr>
+      </w:pPr>
+      <w:r>
+        <w:rPr>
+          <w:lang w:val="ru-RU"/>
+        </w:rPr>
+        <w:t>А у</w:t>
+      </w:r>
+      <w:r>
+        <w:rPr>
+          <w:lang w:val="ru-RU"/>
+        </w:rPr>
+        <w:t xml:space="preserve"> вас бывало такое что вы типа работаете с двумя таблицами которые связаны по внешнему ключу и вас уже ну просто заебало что операция соединения таблиц занимает столько времени? Так вот, скажите спасибо ебать </w:t>
+      </w:r>
+      <w:proofErr w:type="spellStart"/>
+      <w:r>
+        <w:rPr>
+          <w:lang w:val="ru-RU"/>
+        </w:rPr>
+        <w:t>разрабам</w:t>
+      </w:r>
+      <w:proofErr w:type="spellEnd"/>
+      <w:r>
+        <w:rPr>
+          <w:lang w:val="ru-RU"/>
+        </w:rPr>
+        <w:t xml:space="preserve"> </w:t>
+      </w:r>
+      <w:proofErr w:type="spellStart"/>
+      <w:r>
+        <w:rPr>
+          <w:lang w:val="ru-RU"/>
+        </w:rPr>
+        <w:t>Оракла</w:t>
+      </w:r>
+      <w:proofErr w:type="spellEnd"/>
+      <w:r>
+        <w:rPr>
+          <w:lang w:val="ru-RU"/>
+        </w:rPr>
+        <w:t>, ведь они придумали и на эту хуйню решение.</w:t>
+      </w:r>
+    </w:p>
+    <w:p>
+      <w:pPr>
+        <w:spacing w:after="120"/>
+        <w:ind w:left="720" w:firstLine="0"/>
+        <w:rPr>
+          <w:lang w:val="ru-RU"/>
+        </w:rPr>
+      </w:pPr>
+      <w:r>
+        <w:rPr>
+          <w:lang w:val="ru-RU"/>
+        </w:rPr>
+        <w:t xml:space="preserve">И называется оно кластер. </w:t>
+      </w:r>
+      <w:r>
+        <w:rPr>
+          <w:lang w:val="ru-RU"/>
+        </w:rPr>
+        <w:t xml:space="preserve">Например, у вас есть две таблицы с одинаковым столбцом, на который вы их </w:t>
+      </w:r>
+      <w:proofErr w:type="spellStart"/>
+      <w:r>
+        <w:rPr>
+          <w:lang w:val="ru-RU"/>
+        </w:rPr>
+        <w:t>джоините</w:t>
+      </w:r>
+      <w:proofErr w:type="spellEnd"/>
+      <w:r>
+        <w:rPr>
+          <w:lang w:val="ru-RU"/>
+        </w:rPr>
+        <w:t xml:space="preserve">. Было бы ебаловом хранить повторяющиеся значения на диске два раза; для этого создается кластер – единое пространство на диске, в котором хранятся данные из общих для двух таблиц столбцов. </w:t>
+      </w:r>
+    </w:p>
+    <w:p>
+      <w:pPr>
+        <w:spacing w:after="120"/>
+        <w:ind w:left="720" w:firstLine="0"/>
+        <w:rPr>
+          <w:lang w:val="ru-RU"/>
+        </w:rPr>
+      </w:pPr>
+      <w:r>
+        <w:rPr>
+          <w:b/>
+          <w:bCs/>
+          <w:lang w:val="ru-RU"/>
+        </w:rPr>
+        <w:t>Кластер</w:t>
+      </w:r>
+      <w:r>
+        <w:rPr>
+          <w:lang w:val="ru-RU"/>
+        </w:rPr>
+        <w:t xml:space="preserve"> – это физическое (на диске) совместное хранение двух и более таблиц</w:t>
+      </w:r>
+      <w:r>
+        <w:rPr>
+          <w:lang w:val="ru-RU"/>
+        </w:rPr>
+        <w:t xml:space="preserve"> с целью повышения производительности при операциях соединения. Есть и минусы –</w:t>
+      </w:r>
+      <w:r>
+        <w:rPr>
+          <w:lang w:val="en-US"/>
+        </w:rPr>
+        <w:t xml:space="preserve"> DML-</w:t>
+      </w:r>
+      <w:r>
+        <w:rPr>
+          <w:lang w:val="ru-RU"/>
+        </w:rPr>
+        <w:t>операторы могут</w:t>
+      </w:r>
+      <w:r>
+        <w:rPr>
+          <w:lang w:val="ru-RU"/>
+        </w:rPr>
+        <w:t xml:space="preserve"> работать медленнее. </w:t>
+      </w:r>
+      <w:r>
+        <w:rPr>
+          <w:lang w:val="ru-RU"/>
+        </w:rPr>
+        <w:t>Увеличение производительности происходит за счет уменьшения количества операций ввода-вывода с диска (которые, если что, являются одними из самых затратных по производительности)</w:t>
       </w:r>
     </w:p>
     <w:p>
@@ -804,6 +878,7 @@
         <w:rPr>
           <w:b/>
           <w:bCs/>
+          <w:highlight w:val="green"/>
           <w:lang w:val="ru-RU"/>
         </w:rPr>
       </w:pPr>
@@ -811,14 +886,17 @@
         <w:rPr>
           <w:b/>
           <w:bCs/>
-          <w:lang w:val="ru-RU"/>
-        </w:rPr>
+          <w:highlight w:val="green"/>
+          <w:lang w:val="ru-RU"/>
+        </w:rPr>
+        <w:lastRenderedPageBreak/>
         <w:t xml:space="preserve">Что означает параметр </w:t>
       </w:r>
       <w:r>
         <w:rPr>
           <w:b/>
           <w:bCs/>
+          <w:highlight w:val="green"/>
           <w:lang w:val="en-US"/>
         </w:rPr>
         <w:t>hash</w:t>
@@ -827,6 +905,7 @@
         <w:rPr>
           <w:b/>
           <w:bCs/>
+          <w:highlight w:val="green"/>
           <w:lang w:val="ru-RU"/>
         </w:rPr>
         <w:t>?</w:t>
@@ -840,6 +919,247 @@
           <w:lang w:val="ru-RU"/>
         </w:rPr>
       </w:pPr>
+      <w:r>
+        <w:rPr>
+          <w:lang w:val="ru-RU"/>
+        </w:rPr>
+        <w:t xml:space="preserve">При необходимости можно также создавать </w:t>
+      </w:r>
+      <w:proofErr w:type="spellStart"/>
+      <w:r>
+        <w:rPr>
+          <w:lang w:val="ru-RU"/>
+        </w:rPr>
+        <w:t>хеш</w:t>
+      </w:r>
+      <w:proofErr w:type="spellEnd"/>
+      <w:r>
+        <w:rPr>
+          <w:lang w:val="ru-RU"/>
+        </w:rPr>
+        <w:t xml:space="preserve">-кластеры. </w:t>
+      </w:r>
+      <w:r>
+        <w:rPr>
+          <w:lang w:val="ru-RU"/>
+        </w:rPr>
+        <w:t xml:space="preserve">В таком случае строки таблицы извлекаются с помощью встроенной в </w:t>
+      </w:r>
+      <w:proofErr w:type="spellStart"/>
+      <w:r>
+        <w:rPr>
+          <w:lang w:val="ru-RU"/>
+        </w:rPr>
+        <w:t>Оракл</w:t>
+      </w:r>
+      <w:proofErr w:type="spellEnd"/>
+      <w:r>
+        <w:rPr>
+          <w:lang w:val="ru-RU"/>
+        </w:rPr>
+        <w:t xml:space="preserve"> хеш-функции. </w:t>
+      </w:r>
+      <w:r>
+        <w:rPr>
+          <w:lang w:val="ru-RU"/>
+        </w:rPr>
+        <w:t xml:space="preserve">Для нахождения любой строки нужно всего лишь </w:t>
+      </w:r>
+      <w:proofErr w:type="spellStart"/>
+      <w:r>
+        <w:rPr>
+          <w:lang w:val="ru-RU"/>
+        </w:rPr>
+        <w:t>вычислеть</w:t>
+      </w:r>
+      <w:proofErr w:type="spellEnd"/>
+      <w:r>
+        <w:rPr>
+          <w:lang w:val="ru-RU"/>
+        </w:rPr>
+        <w:t xml:space="preserve"> </w:t>
+      </w:r>
+      <w:proofErr w:type="spellStart"/>
+      <w:r>
+        <w:rPr>
+          <w:lang w:val="ru-RU"/>
+        </w:rPr>
+        <w:t>хеш</w:t>
+      </w:r>
+      <w:proofErr w:type="spellEnd"/>
+      <w:r>
+        <w:rPr>
+          <w:lang w:val="ru-RU"/>
+        </w:rPr>
+        <w:t xml:space="preserve">-значение по </w:t>
+      </w:r>
+      <w:proofErr w:type="spellStart"/>
+      <w:r>
+        <w:rPr>
+          <w:lang w:val="ru-RU"/>
+        </w:rPr>
+        <w:t>хеш</w:t>
+      </w:r>
+      <w:proofErr w:type="spellEnd"/>
+      <w:r>
+        <w:rPr>
+          <w:lang w:val="ru-RU"/>
+        </w:rPr>
+        <w:t>-ключу. Думаю, всем очевидно, что такая операция производительнее</w:t>
+      </w:r>
+      <w:r>
+        <w:rPr>
+          <w:lang w:val="ru-RU"/>
+        </w:rPr>
+        <w:t>, чем созда</w:t>
+      </w:r>
+      <w:r>
+        <w:rPr>
+          <w:lang w:val="ru-RU"/>
+        </w:rPr>
+        <w:t xml:space="preserve">вать обычные таблицы и вручную искать на диске нужную строчку. </w:t>
+      </w:r>
+    </w:p>
+    <w:p>
+      <w:pPr>
+        <w:spacing w:after="120"/>
+        <w:ind w:left="720" w:firstLine="0"/>
+        <w:rPr>
+          <w:lang w:val="ru-RU"/>
+        </w:rPr>
+      </w:pPr>
+      <w:r>
+        <w:rPr>
+          <w:lang w:val="ru-RU"/>
+        </w:rPr>
+        <w:t xml:space="preserve">Особенный прирост в производительности </w:t>
+      </w:r>
+      <w:proofErr w:type="spellStart"/>
+      <w:r>
+        <w:rPr>
+          <w:lang w:val="ru-RU"/>
+        </w:rPr>
+        <w:t>хеш</w:t>
+      </w:r>
+      <w:proofErr w:type="spellEnd"/>
+      <w:r>
+        <w:rPr>
+          <w:lang w:val="ru-RU"/>
+        </w:rPr>
+        <w:t xml:space="preserve">-кластеры дают при операциях выборки с условием </w:t>
+      </w:r>
+      <w:proofErr w:type="spellStart"/>
+      <w:r>
+        <w:rPr>
+          <w:lang w:val="ru-RU"/>
+        </w:rPr>
+        <w:t>эквивалетности</w:t>
+      </w:r>
+      <w:proofErr w:type="spellEnd"/>
+      <w:r>
+        <w:rPr>
+          <w:lang w:val="ru-RU"/>
+        </w:rPr>
+        <w:t xml:space="preserve"> (</w:t>
+      </w:r>
+      <w:r>
+        <w:rPr>
+          <w:lang w:val="en-US"/>
+        </w:rPr>
+        <w:t>i.e</w:t>
+      </w:r>
+      <w:r>
+        <w:rPr>
+          <w:lang w:val="en-US"/>
+        </w:rPr>
+        <w:t>.</w:t>
+      </w:r>
+      <w:r>
+        <w:rPr>
+          <w:lang w:val="ru-RU"/>
+        </w:rPr>
+        <w:t xml:space="preserve"> те, в которых указывается</w:t>
+      </w:r>
+      <w:r>
+        <w:rPr>
+          <w:lang w:val="en-US"/>
+        </w:rPr>
+        <w:t xml:space="preserve"> WHERE </w:t>
+      </w:r>
+      <w:proofErr w:type="spellStart"/>
+      <w:r>
+        <w:rPr>
+          <w:lang w:val="en-US"/>
+        </w:rPr>
+        <w:t>column_name</w:t>
+      </w:r>
+      <w:proofErr w:type="spellEnd"/>
+      <w:r>
+        <w:rPr>
+          <w:lang w:val="en-US"/>
+        </w:rPr>
+        <w:t xml:space="preserve"> = </w:t>
+      </w:r>
+      <w:proofErr w:type="spellStart"/>
+      <w:r>
+        <w:rPr>
+          <w:lang w:val="en-US"/>
+        </w:rPr>
+        <w:t>column_value</w:t>
+      </w:r>
+      <w:proofErr w:type="spellEnd"/>
+      <w:r>
+        <w:rPr>
+          <w:lang w:val="en-US"/>
+        </w:rPr>
+        <w:t>).</w:t>
+      </w:r>
+      <w:r>
+        <w:rPr>
+          <w:lang w:val="ru-RU"/>
+        </w:rPr>
+        <w:t xml:space="preserve"> </w:t>
+      </w:r>
+      <w:r>
+        <w:rPr>
+          <w:lang w:val="ru-RU"/>
+        </w:rPr>
+        <w:t xml:space="preserve">Это связано с тем, что </w:t>
+      </w:r>
+      <w:r>
+        <w:rPr>
+          <w:lang w:val="ru-RU"/>
+        </w:rPr>
+        <w:t xml:space="preserve">значение </w:t>
+      </w:r>
+      <w:proofErr w:type="spellStart"/>
+      <w:r>
+        <w:rPr>
+          <w:lang w:val="ru-RU"/>
+        </w:rPr>
+        <w:t>хеш</w:t>
+      </w:r>
+      <w:proofErr w:type="spellEnd"/>
+      <w:r>
+        <w:rPr>
+          <w:lang w:val="ru-RU"/>
+        </w:rPr>
+        <w:t xml:space="preserve">-ключа непосредственно указывает на область </w:t>
+      </w:r>
+      <w:proofErr w:type="spellStart"/>
+      <w:r>
+        <w:rPr>
+          <w:lang w:val="ru-RU"/>
+        </w:rPr>
+        <w:t>диска,в</w:t>
+      </w:r>
+      <w:proofErr w:type="spellEnd"/>
+      <w:r>
+        <w:rPr>
+          <w:lang w:val="ru-RU"/>
+        </w:rPr>
+        <w:t xml:space="preserve"> которой база хранит строки.</w:t>
+      </w:r>
     </w:p>
     <w:p>
       <w:pPr>
@@ -869,6 +1189,7 @@
         <w:rPr>
           <w:b/>
           <w:bCs/>
+          <w:highlight w:val="green"/>
           <w:lang w:val="ru-RU"/>
         </w:rPr>
       </w:pPr>
@@ -876,6 +1197,7 @@
         <w:rPr>
           <w:b/>
           <w:bCs/>
+          <w:highlight w:val="green"/>
           <w:lang w:val="ru-RU"/>
         </w:rPr>
         <w:t>Какие привилегии необходимы для создания и удаления кластера?</w:t>
@@ -889,6 +1211,12 @@
           <w:lang w:val="ru-RU"/>
         </w:rPr>
       </w:pPr>
+      <w:r>
+        <w:rPr>
+          <w:lang w:val="en-US"/>
+        </w:rPr>
+        <w:t>Create cluster.</w:t>
+      </w:r>
     </w:p>
     <w:p>
       <w:pPr>
@@ -918,6 +1246,7 @@
         <w:rPr>
           <w:b/>
           <w:bCs/>
+          <w:highlight w:val="green"/>
           <w:lang w:val="ru-RU"/>
         </w:rPr>
       </w:pPr>
@@ -925,6 +1254,7 @@
         <w:rPr>
           <w:b/>
           <w:bCs/>
+          <w:highlight w:val="green"/>
           <w:lang w:val="ru-RU"/>
         </w:rPr>
         <w:t>Что такое синоним?</w:t>
@@ -938,6 +1268,321 @@
           <w:lang w:val="ru-RU"/>
         </w:rPr>
       </w:pPr>
+      <w:r>
+        <w:rPr>
+          <w:lang w:val="ru-RU"/>
+        </w:rPr>
+        <w:t>Синонимы – это просто псевдонимы (</w:t>
+      </w:r>
+      <w:proofErr w:type="spellStart"/>
+      <w:r>
+        <w:rPr>
+          <w:lang w:val="ru-RU"/>
+        </w:rPr>
+        <w:t>алиасы</w:t>
+      </w:r>
+      <w:proofErr w:type="spellEnd"/>
+      <w:r>
+        <w:rPr>
+          <w:lang w:val="ru-RU"/>
+        </w:rPr>
+        <w:t xml:space="preserve">, ссылки) объектов базы данных. </w:t>
+      </w:r>
+      <w:r>
+        <w:rPr>
+          <w:lang w:val="ru-RU"/>
+        </w:rPr>
+        <w:t xml:space="preserve">Могут указывать на любые объекты: таблицы, </w:t>
+      </w:r>
+      <w:r>
+        <w:rPr>
+          <w:lang w:val="ru-RU"/>
+        </w:rPr>
+        <w:t>представления</w:t>
+      </w:r>
+      <w:r>
+        <w:rPr>
+          <w:lang w:val="ru-RU"/>
+        </w:rPr>
+        <w:t>, процедуры,</w:t>
+      </w:r>
+      <w:r>
+        <w:rPr>
+          <w:lang w:val="ru-RU"/>
+        </w:rPr>
+        <w:t xml:space="preserve"> функции,</w:t>
+      </w:r>
+      <w:r>
+        <w:rPr>
+          <w:lang w:val="ru-RU"/>
+        </w:rPr>
+        <w:t xml:space="preserve"> последовательности, пакеты. </w:t>
+      </w:r>
+      <w:r>
+        <w:rPr>
+          <w:lang w:val="ru-RU"/>
+        </w:rPr>
+        <w:t xml:space="preserve">Используются в основном для </w:t>
+      </w:r>
+      <w:proofErr w:type="spellStart"/>
+      <w:r>
+        <w:rPr>
+          <w:lang w:val="ru-RU"/>
+        </w:rPr>
+        <w:t>упрщения</w:t>
+      </w:r>
+      <w:proofErr w:type="spellEnd"/>
+      <w:r>
+        <w:rPr>
+          <w:lang w:val="ru-RU"/>
+        </w:rPr>
+        <w:t xml:space="preserve"> доступа</w:t>
+      </w:r>
+      <w:r>
+        <w:rPr>
+          <w:lang w:val="ru-RU"/>
+        </w:rPr>
+        <w:t xml:space="preserve"> пользователей</w:t>
+      </w:r>
+      <w:r>
+        <w:rPr>
+          <w:lang w:val="ru-RU"/>
+        </w:rPr>
+        <w:t xml:space="preserve"> к объектам, </w:t>
+      </w:r>
+      <w:r>
+        <w:rPr>
+          <w:lang w:val="ru-RU"/>
+        </w:rPr>
+        <w:t xml:space="preserve">которые </w:t>
+      </w:r>
+      <w:r>
+        <w:rPr>
+          <w:lang w:val="ru-RU"/>
+        </w:rPr>
+        <w:t>принадлежа</w:t>
+      </w:r>
+      <w:r>
+        <w:rPr>
+          <w:lang w:val="ru-RU"/>
+        </w:rPr>
+        <w:t>т</w:t>
+      </w:r>
+      <w:r>
+        <w:rPr>
+          <w:lang w:val="ru-RU"/>
+        </w:rPr>
+        <w:t xml:space="preserve"> другим юзерам, а также для безопасности.</w:t>
+      </w:r>
+    </w:p>
+    <w:p>
+      <w:pPr>
+        <w:spacing w:after="120"/>
+        <w:ind w:left="720" w:firstLine="0"/>
+        <w:rPr>
+          <w:lang w:val="ru-RU"/>
+        </w:rPr>
+      </w:pPr>
+      <w:r>
+        <w:rPr>
+          <w:lang w:val="ru-RU"/>
+        </w:rPr>
+        <w:t>Синонимы скрывают лежащи</w:t>
+      </w:r>
+      <w:r>
+        <w:rPr>
+          <w:lang w:val="ru-RU"/>
+        </w:rPr>
+        <w:t>е</w:t>
+      </w:r>
+      <w:r>
+        <w:rPr>
+          <w:lang w:val="ru-RU"/>
+        </w:rPr>
+        <w:t xml:space="preserve"> в </w:t>
+      </w:r>
+      <w:r>
+        <w:rPr>
+          <w:lang w:val="ru-RU"/>
+        </w:rPr>
+        <w:t>н</w:t>
+      </w:r>
+      <w:r>
+        <w:rPr>
+          <w:lang w:val="ru-RU"/>
+        </w:rPr>
+        <w:t>их объект</w:t>
+      </w:r>
+      <w:r>
+        <w:rPr>
+          <w:lang w:val="ru-RU"/>
+        </w:rPr>
+        <w:t>ы</w:t>
+      </w:r>
+      <w:r>
+        <w:rPr>
+          <w:lang w:val="ru-RU"/>
+        </w:rPr>
+        <w:t xml:space="preserve">. </w:t>
+      </w:r>
+      <w:r>
+        <w:rPr>
+          <w:lang w:val="ru-RU"/>
+        </w:rPr>
+        <w:t>Они м</w:t>
+      </w:r>
+      <w:r>
+        <w:rPr>
+          <w:lang w:val="ru-RU"/>
+        </w:rPr>
+        <w:t>огут быть:</w:t>
+      </w:r>
+    </w:p>
+    <w:p>
+      <w:pPr>
+        <w:pStyle w:val="a3"/>
+        <w:numPr>
+          <w:ilvl w:val="0"/>
+          <w:numId w:val="5"/>
+        </w:numPr>
+        <w:spacing w:after="120"/>
+        <w:rPr>
+          <w:lang w:val="ru-RU"/>
+        </w:rPr>
+      </w:pPr>
+      <w:r>
+        <w:rPr>
+          <w:lang w:val="ru-RU"/>
+        </w:rPr>
+        <w:t>публичными (</w:t>
+      </w:r>
+      <w:r>
+        <w:rPr>
+          <w:lang w:val="en-US"/>
+        </w:rPr>
+        <w:t xml:space="preserve">public) – </w:t>
+      </w:r>
+      <w:r>
+        <w:rPr>
+          <w:lang w:val="ru-RU"/>
+        </w:rPr>
+        <w:t xml:space="preserve">доступны всем пользователям базы данных </w:t>
+      </w:r>
+    </w:p>
+    <w:p>
+      <w:pPr>
+        <w:pStyle w:val="a3"/>
+        <w:numPr>
+          <w:ilvl w:val="0"/>
+          <w:numId w:val="5"/>
+        </w:numPr>
+        <w:spacing w:after="120"/>
+        <w:rPr>
+          <w:lang w:val="ru-RU"/>
+        </w:rPr>
+      </w:pPr>
+      <w:r>
+        <w:rPr>
+          <w:lang w:val="ru-RU"/>
+        </w:rPr>
+        <w:t>частными (</w:t>
+      </w:r>
+      <w:r>
+        <w:rPr>
+          <w:lang w:val="en-US"/>
+        </w:rPr>
+        <w:t xml:space="preserve">private) – </w:t>
+      </w:r>
+      <w:r>
+        <w:rPr>
+          <w:lang w:val="ru-RU"/>
+        </w:rPr>
+        <w:t xml:space="preserve">принадлежат пользователю, их создавших, и </w:t>
+      </w:r>
+      <w:r>
+        <w:rPr>
+          <w:lang w:val="ru-RU"/>
+        </w:rPr>
+        <w:t xml:space="preserve">являются </w:t>
+      </w:r>
+      <w:r>
+        <w:rPr>
+          <w:lang w:val="ru-RU"/>
+        </w:rPr>
+        <w:t xml:space="preserve">частью схемы </w:t>
+      </w:r>
+      <w:r>
+        <w:rPr>
+          <w:lang w:val="ru-RU"/>
+        </w:rPr>
+        <w:t xml:space="preserve">этого </w:t>
+      </w:r>
+      <w:r>
+        <w:rPr>
+          <w:lang w:val="ru-RU"/>
+        </w:rPr>
+        <w:t>пользователя</w:t>
+      </w:r>
+      <w:r>
+        <w:rPr>
+          <w:lang w:val="ru-RU"/>
+        </w:rPr>
+        <w:t>. Д</w:t>
+      </w:r>
+      <w:r>
+        <w:rPr>
+          <w:lang w:val="ru-RU"/>
+        </w:rPr>
+        <w:t>ругим пользователям базы</w:t>
+      </w:r>
+      <w:r>
+        <w:rPr>
+          <w:lang w:val="ru-RU"/>
+        </w:rPr>
+        <w:t xml:space="preserve"> надо</w:t>
+      </w:r>
+      <w:r>
+        <w:rPr>
+          <w:lang w:val="ru-RU"/>
+        </w:rPr>
+        <w:t xml:space="preserve"> </w:t>
+      </w:r>
+      <w:r>
+        <w:rPr>
+          <w:lang w:val="ru-RU"/>
+        </w:rPr>
+        <w:t xml:space="preserve">будет </w:t>
+      </w:r>
+      <w:r>
+        <w:rPr>
+          <w:lang w:val="ru-RU"/>
+        </w:rPr>
+        <w:t xml:space="preserve">выдавать права </w:t>
+      </w:r>
+      <w:r>
+        <w:rPr>
+          <w:lang w:val="ru-RU"/>
+        </w:rPr>
+        <w:t xml:space="preserve">доступа </w:t>
+      </w:r>
+      <w:r>
+        <w:rPr>
+          <w:lang w:val="ru-RU"/>
+        </w:rPr>
+        <w:t>для использования</w:t>
+      </w:r>
+      <w:r>
+        <w:rPr>
+          <w:lang w:val="ru-RU"/>
+        </w:rPr>
+        <w:t xml:space="preserve"> частных</w:t>
+      </w:r>
+      <w:r>
+        <w:rPr>
+          <w:lang w:val="ru-RU"/>
+        </w:rPr>
+        <w:t xml:space="preserve"> синонимов.</w:t>
+      </w:r>
     </w:p>
     <w:p>
       <w:pPr>
@@ -967,6 +1612,7 @@
         <w:rPr>
           <w:b/>
           <w:bCs/>
+          <w:highlight w:val="green"/>
           <w:lang w:val="ru-RU"/>
         </w:rPr>
       </w:pPr>
@@ -974,6 +1620,7 @@
         <w:rPr>
           <w:b/>
           <w:bCs/>
+          <w:highlight w:val="green"/>
           <w:lang w:val="ru-RU"/>
         </w:rPr>
         <w:t xml:space="preserve">Чем отличается публичный синоним от частного синонима? </w:t>
@@ -987,15 +1634,26 @@
           <w:lang w:val="ru-RU"/>
         </w:rPr>
       </w:pPr>
-    </w:p>
-    <w:p>
-      <w:pPr>
-        <w:spacing w:after="120"/>
-        <w:ind w:left="720" w:firstLine="0"/>
-        <w:rPr>
-          <w:lang w:val="ru-RU"/>
-        </w:rPr>
-      </w:pPr>
+      <w:r>
+        <w:rPr>
+          <w:lang w:val="ru-RU"/>
+        </w:rPr>
+        <w:t xml:space="preserve">Выше описано </w:t>
+      </w:r>
+      <w:proofErr w:type="spellStart"/>
+      <w:r>
+        <w:rPr>
+          <w:lang w:val="ru-RU"/>
+        </w:rPr>
+        <w:t>ёпта</w:t>
+      </w:r>
+      <w:proofErr w:type="spellEnd"/>
+      <w:r>
+        <w:rPr>
+          <w:lang w:val="ru-RU"/>
+        </w:rPr>
+        <w:t>.</w:t>
+      </w:r>
     </w:p>
     <w:p>
       <w:pPr>
@@ -1016,6 +1674,7 @@
         <w:rPr>
           <w:b/>
           <w:bCs/>
+          <w:highlight w:val="green"/>
           <w:lang w:val="ru-RU"/>
         </w:rPr>
       </w:pPr>
@@ -1023,8 +1682,10 @@
         <w:rPr>
           <w:b/>
           <w:bCs/>
-          <w:lang w:val="ru-RU"/>
-        </w:rPr>
+          <w:highlight w:val="green"/>
+          <w:lang w:val="ru-RU"/>
+        </w:rPr>
+        <w:lastRenderedPageBreak/>
         <w:t>Что такое материализованное представление?</w:t>
       </w:r>
     </w:p>
@@ -1036,6 +1697,70 @@
           <w:lang w:val="ru-RU"/>
         </w:rPr>
       </w:pPr>
+      <w:r>
+        <w:rPr>
+          <w:lang w:val="ru-RU"/>
+        </w:rPr>
+        <w:t>В чем идея: допустим, в компании есть база данных, и каждую неделю,  квартал или год они хотят делать отчёт. У них есть представление, которое делает выборку по огромному объёму данных, и по итогу если им надо делать отчёт каждый день, то они сидят по 10 минут и ждут, пока он посчитается</w:t>
+      </w:r>
+      <w:r>
+        <w:rPr>
+          <w:lang w:val="ru-RU"/>
+        </w:rPr>
+        <w:t xml:space="preserve"> (если что, каждый раз при просмотре представления</w:t>
+      </w:r>
+      <w:r>
+        <w:rPr>
+          <w:lang w:val="ru-RU"/>
+        </w:rPr>
+        <w:t xml:space="preserve"> заново</w:t>
+      </w:r>
+      <w:r>
+        <w:rPr>
+          <w:lang w:val="ru-RU"/>
+        </w:rPr>
+        <w:t xml:space="preserve"> выполняется запрос, на основе которого представление было построено). </w:t>
+      </w:r>
+      <w:r>
+        <w:rPr>
+          <w:lang w:val="ru-RU"/>
+        </w:rPr>
+        <w:t xml:space="preserve">Для решения подобной проблемы в </w:t>
+      </w:r>
+      <w:proofErr w:type="spellStart"/>
+      <w:r>
+        <w:rPr>
+          <w:lang w:val="ru-RU"/>
+        </w:rPr>
+        <w:t>Оракле</w:t>
+      </w:r>
+      <w:proofErr w:type="spellEnd"/>
+      <w:r>
+        <w:rPr>
+          <w:lang w:val="ru-RU"/>
+        </w:rPr>
+        <w:t xml:space="preserve"> была придумана такая вещь, как </w:t>
+      </w:r>
+      <w:proofErr w:type="spellStart"/>
+      <w:r>
+        <w:rPr>
+          <w:lang w:val="ru-RU"/>
+        </w:rPr>
+        <w:t>материализированные</w:t>
+      </w:r>
+      <w:proofErr w:type="spellEnd"/>
+      <w:r>
+        <w:rPr>
+          <w:lang w:val="ru-RU"/>
+        </w:rPr>
+        <w:t xml:space="preserve"> представления</w:t>
+      </w:r>
+      <w:r>
+        <w:rPr>
+          <w:lang w:val="ru-RU"/>
+        </w:rPr>
+        <w:t>.</w:t>
+      </w:r>
     </w:p>
     <w:p>
       <w:pPr>
@@ -1045,6 +1770,116 @@
           <w:lang w:val="ru-RU"/>
         </w:rPr>
       </w:pPr>
+      <w:r>
+        <w:rPr>
+          <w:lang w:val="ru-RU"/>
+        </w:rPr>
+        <w:t xml:space="preserve">Смысл в том, что уже написанное </w:t>
+      </w:r>
+      <w:proofErr w:type="spellStart"/>
+      <w:r>
+        <w:rPr>
+          <w:lang w:val="ru-RU"/>
+        </w:rPr>
+        <w:t>материализированное</w:t>
+      </w:r>
+      <w:proofErr w:type="spellEnd"/>
+      <w:r>
+        <w:rPr>
+          <w:lang w:val="ru-RU"/>
+        </w:rPr>
+        <w:t xml:space="preserve"> представление будет обновляться каждый раз, когда обновляется соответствующая ему таблица</w:t>
+      </w:r>
+      <w:r>
+        <w:rPr>
+          <w:lang w:val="ru-RU"/>
+        </w:rPr>
+        <w:t>, что ускоряет процесс выборки запросов</w:t>
+      </w:r>
+      <w:r>
+        <w:rPr>
+          <w:lang w:val="ru-RU"/>
+        </w:rPr>
+        <w:t xml:space="preserve"> (опцию автоматического обновления можно легко включить</w:t>
+      </w:r>
+      <w:r>
+        <w:rPr>
+          <w:lang w:val="en-US"/>
+        </w:rPr>
+        <w:t>/</w:t>
+      </w:r>
+      <w:r>
+        <w:rPr>
+          <w:lang w:val="ru-RU"/>
+        </w:rPr>
+        <w:t xml:space="preserve">выключить). </w:t>
+      </w:r>
+      <w:r>
+        <w:rPr>
+          <w:lang w:val="ru-RU"/>
+        </w:rPr>
+        <w:t xml:space="preserve">Вообще, его можно представлять как </w:t>
+      </w:r>
+      <w:r>
+        <w:rPr>
+          <w:lang w:val="ru-RU"/>
+        </w:rPr>
+        <w:t xml:space="preserve">специализированные представления, </w:t>
+      </w:r>
+      <w:r>
+        <w:rPr>
+          <w:lang w:val="ru-RU"/>
+        </w:rPr>
+        <w:t xml:space="preserve">которые, </w:t>
+      </w:r>
+      <w:r>
+        <w:rPr>
+          <w:lang w:val="ru-RU"/>
+        </w:rPr>
+        <w:t>в отличие от обычных представлений, имеющие физическое воплощение.</w:t>
+      </w:r>
+      <w:r>
+        <w:rPr>
+          <w:lang w:val="ru-RU"/>
+        </w:rPr>
+        <w:t xml:space="preserve"> То есть, о</w:t>
+      </w:r>
+      <w:r>
+        <w:rPr>
+          <w:lang w:val="ru-RU"/>
+        </w:rPr>
+        <w:t xml:space="preserve">ни занимают место </w:t>
+      </w:r>
+      <w:r>
+        <w:rPr>
+          <w:lang w:val="ru-RU"/>
+        </w:rPr>
+        <w:t xml:space="preserve">на диске </w:t>
+      </w:r>
+      <w:r>
+        <w:rPr>
+          <w:lang w:val="ru-RU"/>
+        </w:rPr>
+        <w:t>и требуют хранения</w:t>
+      </w:r>
+      <w:r>
+        <w:rPr>
+          <w:lang w:val="ru-RU"/>
+        </w:rPr>
+        <w:t>,</w:t>
+      </w:r>
+      <w:r>
+        <w:rPr>
+          <w:lang w:val="ru-RU"/>
+        </w:rPr>
+        <w:t xml:space="preserve"> подобно обычным таблицам</w:t>
+      </w:r>
+      <w:r>
+        <w:rPr>
+          <w:lang w:val="ru-RU"/>
+        </w:rPr>
+        <w:t>, на них даже можно навесить индексы.</w:t>
+      </w:r>
     </w:p>
     <w:p>
       <w:pPr>
@@ -1054,47 +1889,240 @@
           <w:lang w:val="ru-RU"/>
         </w:rPr>
       </w:pPr>
-    </w:p>
-    <w:p>
-      <w:pPr>
+      <w:r>
+        <w:rPr>
+          <w:lang w:val="ru-RU"/>
+        </w:rPr>
+        <w:t xml:space="preserve">Также корнем </w:t>
+      </w:r>
+      <w:proofErr w:type="spellStart"/>
+      <w:r>
+        <w:rPr>
+          <w:lang w:val="ru-RU"/>
+        </w:rPr>
+        <w:t>материализированных</w:t>
+      </w:r>
+      <w:proofErr w:type="spellEnd"/>
+      <w:r>
+        <w:rPr>
+          <w:lang w:val="ru-RU"/>
+        </w:rPr>
+        <w:t xml:space="preserve"> представлений является механизм перезаписи запроса: </w:t>
+      </w:r>
+      <w:proofErr w:type="spellStart"/>
+      <w:r>
+        <w:rPr>
+          <w:lang w:val="ru-RU"/>
+        </w:rPr>
+        <w:t>Оракл</w:t>
+      </w:r>
+      <w:proofErr w:type="spellEnd"/>
+      <w:r>
+        <w:rPr>
+          <w:lang w:val="ru-RU"/>
+        </w:rPr>
+        <w:t xml:space="preserve"> </w:t>
+      </w:r>
+      <w:r>
+        <w:rPr>
+          <w:lang w:val="ru-RU"/>
+        </w:rPr>
+        <w:t>автоматически перезапишет запрос таким образом, чтобы в нем использовались материализованные представления, существенно улучшая тем самым время ответа на запрос</w:t>
+      </w:r>
+      <w:r>
+        <w:rPr>
+          <w:lang w:val="ru-RU"/>
+        </w:rPr>
+        <w:t>.</w:t>
+      </w:r>
+    </w:p>
+    <w:p>
+      <w:pPr>
+        <w:spacing w:after="120"/>
+        <w:ind w:left="720" w:firstLine="0"/>
+        <w:rPr>
+          <w:lang w:val="ru-RU"/>
+        </w:rPr>
+      </w:pPr>
+    </w:p>
+    <w:p>
+      <w:pPr>
+        <w:spacing w:after="120"/>
+        <w:ind w:left="720" w:firstLine="0"/>
+        <w:rPr>
+          <w:lang w:val="ru-RU"/>
+        </w:rPr>
+      </w:pPr>
+    </w:p>
+    <w:p>
+      <w:pPr>
+        <w:pStyle w:val="a3"/>
         <w:numPr>
           <w:ilvl w:val="0"/>
           <w:numId w:val="1"/>
         </w:numPr>
         <w:spacing w:after="120"/>
         <w:rPr>
+          <w:highlight w:val="green"/>
+          <w:lang w:val="en-US"/>
+        </w:rPr>
+      </w:pPr>
+      <w:r>
+        <w:rPr>
+          <w:highlight w:val="green"/>
+          <w:lang w:val="en-US"/>
+        </w:rPr>
+        <w:t xml:space="preserve"> </w:t>
+      </w:r>
+      <w:r>
+        <w:rPr>
           <w:b/>
           <w:bCs/>
-          <w:lang w:val="ru-RU"/>
-        </w:rPr>
-      </w:pPr>
+          <w:highlight w:val="green"/>
+          <w:lang w:val="ru-RU"/>
+        </w:rPr>
+        <w:t>Чем отличается материализованное представление от обы</w:t>
+      </w:r>
       <w:r>
         <w:rPr>
           <w:b/>
           <w:bCs/>
-          <w:lang w:val="ru-RU"/>
-        </w:rPr>
-        <w:t xml:space="preserve"> </w:t>
+          <w:highlight w:val="green"/>
+          <w:lang w:val="ru-RU"/>
+        </w:rPr>
+        <w:t>чног</w:t>
       </w:r>
       <w:r>
         <w:rPr>
           <w:b/>
           <w:bCs/>
-          <w:lang w:val="ru-RU"/>
-        </w:rPr>
-        <w:t>Чем отличается материализованное представление от обыкновенного представления?</w:t>
-      </w:r>
-    </w:p>
-    <w:p>
-      <w:pPr>
-        <w:spacing w:after="120"/>
-        <w:ind w:left="720" w:firstLine="0"/>
-        <w:rPr>
-          <w:lang w:val="ru-RU"/>
-        </w:rPr>
-      </w:pPr>
+          <w:highlight w:val="green"/>
+          <w:lang w:val="ru-RU"/>
+        </w:rPr>
+        <w:t>о представления?</w:t>
+      </w:r>
+    </w:p>
+    <w:p>
+      <w:pPr>
+        <w:pStyle w:val="a3"/>
+        <w:numPr>
+          <w:ilvl w:val="0"/>
+          <w:numId w:val="6"/>
+        </w:numPr>
+        <w:spacing w:after="120"/>
+        <w:rPr>
+          <w:lang w:val="ru-RU"/>
+        </w:rPr>
+      </w:pPr>
+      <w:proofErr w:type="spellStart"/>
+      <w:r>
+        <w:rPr>
+          <w:lang w:val="ru-RU"/>
+        </w:rPr>
+        <w:t>Материализированное</w:t>
+      </w:r>
+      <w:proofErr w:type="spellEnd"/>
+      <w:r>
+        <w:rPr>
+          <w:lang w:val="ru-RU"/>
+        </w:rPr>
+        <w:t xml:space="preserve"> имеет место на диске (по нему даже можно создавать индексы)</w:t>
+      </w:r>
+    </w:p>
+    <w:p>
+      <w:pPr>
+        <w:pStyle w:val="a3"/>
+        <w:numPr>
+          <w:ilvl w:val="0"/>
+          <w:numId w:val="6"/>
+        </w:numPr>
+        <w:spacing w:after="120"/>
+        <w:rPr>
+          <w:lang w:val="ru-RU"/>
+        </w:rPr>
+      </w:pPr>
+      <w:r>
+        <w:rPr>
+          <w:lang w:val="ru-RU"/>
+        </w:rPr>
+        <w:t xml:space="preserve">Обычные представления всегда выдают самые актуальные данные, а если редко обновлять </w:t>
+      </w:r>
+      <w:proofErr w:type="spellStart"/>
+      <w:r>
+        <w:rPr>
+          <w:lang w:val="ru-RU"/>
+        </w:rPr>
+        <w:t>материализированное</w:t>
+      </w:r>
+      <w:proofErr w:type="spellEnd"/>
+      <w:r>
+        <w:rPr>
+          <w:lang w:val="ru-RU"/>
+        </w:rPr>
+        <w:t xml:space="preserve"> представление, то данные в нём могут устареть</w:t>
+      </w:r>
+      <w:r>
+        <w:rPr>
+          <w:lang w:val="en-US"/>
+        </w:rPr>
+        <w:t xml:space="preserve"> (</w:t>
+      </w:r>
+      <w:r>
+        <w:rPr>
+          <w:lang w:val="ru-RU"/>
+        </w:rPr>
+        <w:t>если не настроить автоматическое обновление)</w:t>
+      </w:r>
       <w:bookmarkStart w:id="0" w:name="_GoBack"/>
       <w:bookmarkEnd w:id="0"/>
+    </w:p>
+    <w:p>
+      <w:pPr>
+        <w:pStyle w:val="a3"/>
+        <w:numPr>
+          <w:ilvl w:val="0"/>
+          <w:numId w:val="6"/>
+        </w:numPr>
+        <w:spacing w:after="120"/>
+        <w:rPr>
+          <w:lang w:val="ru-RU"/>
+        </w:rPr>
+      </w:pPr>
+      <w:proofErr w:type="spellStart"/>
+      <w:r>
+        <w:rPr>
+          <w:lang w:val="ru-RU"/>
+        </w:rPr>
+        <w:t>Материализированные</w:t>
+      </w:r>
+      <w:proofErr w:type="spellEnd"/>
+      <w:r>
+        <w:rPr>
+          <w:lang w:val="ru-RU"/>
+        </w:rPr>
+        <w:t xml:space="preserve"> имеют механизм перезаписи запроса </w:t>
+      </w:r>
+      <w:r>
+        <w:rPr>
+          <w:lang w:val="en-US"/>
+        </w:rPr>
+        <w:t>(query rewrite)</w:t>
+      </w:r>
+      <w:r>
+        <w:rPr>
+          <w:lang w:val="ru-RU"/>
+        </w:rPr>
+        <w:t>, который автоматически использует готовое представление вместо новой операции выборки, если стоимость такого запроса будет ниже</w:t>
+      </w:r>
+    </w:p>
+    <w:p>
+      <w:pPr>
+        <w:spacing w:after="120"/>
+        <w:ind w:left="720" w:firstLine="0"/>
+        <w:rPr>
+          <w:lang w:val="ru-RU"/>
+        </w:rPr>
+      </w:pPr>
     </w:p>
     <w:p>
       <w:pPr>
@@ -1116,18 +2144,21 @@
   <w:abstractNum w:abstractNumId="0" w15:restartNumberingAfterBreak="0">
     <w:nsid w:val="1D7D7BB5"/>
     <w:multiLevelType w:val="hybridMultilevel"/>
-    <w:tmpl w:val="273A29EE"/>
-    <w:lvl w:ilvl="0" w:tplc="0419000F">
+    <w:tmpl w:val="B99403F8"/>
+    <w:lvl w:ilvl="0" w:tplc="7C182DE4">
       <w:start w:val="1"/>
       <w:numFmt w:val="decimal"/>
+      <w:suff w:val="nothing"/>
       <w:lvlText w:val="%1."/>
       <w:lvlJc w:val="left"/>
       <w:pPr>
-        <w:tabs>
-          <w:tab w:val="num" w:pos="720"/>
-        </w:tabs>
         <w:ind w:left="720" w:hanging="360"/>
       </w:pPr>
+      <w:rPr>
+        <w:rFonts w:hint="default"/>
+        <w:b/>
+        <w:bCs/>
+      </w:rPr>
     </w:lvl>
     <w:lvl w:ilvl="1" w:tplc="04190019" w:tentative="1">
       <w:start w:val="1"/>
@@ -1316,6 +2347,119 @@
     </w:lvl>
   </w:abstractNum>
   <w:abstractNum w:abstractNumId="2" w15:restartNumberingAfterBreak="0">
+    <w:nsid w:val="47401C5A"/>
+    <w:multiLevelType w:val="hybridMultilevel"/>
+    <w:tmpl w:val="AF781376"/>
+    <w:lvl w:ilvl="0" w:tplc="20000001">
+      <w:start w:val="1"/>
+      <w:numFmt w:val="bullet"/>
+      <w:lvlText w:val=""/>
+      <w:lvlJc w:val="left"/>
+      <w:pPr>
+        <w:ind w:left="1440" w:hanging="360"/>
+      </w:pPr>
+      <w:rPr>
+        <w:rFonts w:ascii="Symbol" w:hAnsi="Symbol" w:hint="default"/>
+      </w:rPr>
+    </w:lvl>
+    <w:lvl w:ilvl="1" w:tplc="20000003" w:tentative="1">
+      <w:start w:val="1"/>
+      <w:numFmt w:val="bullet"/>
+      <w:lvlText w:val="o"/>
+      <w:lvlJc w:val="left"/>
+      <w:pPr>
+        <w:ind w:left="2160" w:hanging="360"/>
+      </w:pPr>
+      <w:rPr>
+        <w:rFonts w:ascii="Courier New" w:hAnsi="Courier New" w:cs="Courier New" w:hint="default"/>
+      </w:rPr>
+    </w:lvl>
+    <w:lvl w:ilvl="2" w:tplc="20000005" w:tentative="1">
+      <w:start w:val="1"/>
+      <w:numFmt w:val="bullet"/>
+      <w:lvlText w:val=""/>
+      <w:lvlJc w:val="left"/>
+      <w:pPr>
+        <w:ind w:left="2880" w:hanging="360"/>
+      </w:pPr>
+      <w:rPr>
+        <w:rFonts w:ascii="Wingdings" w:hAnsi="Wingdings" w:hint="default"/>
+      </w:rPr>
+    </w:lvl>
+    <w:lvl w:ilvl="3" w:tplc="20000001" w:tentative="1">
+      <w:start w:val="1"/>
+      <w:numFmt w:val="bullet"/>
+      <w:lvlText w:val=""/>
+      <w:lvlJc w:val="left"/>
+      <w:pPr>
+        <w:ind w:left="3600" w:hanging="360"/>
+      </w:pPr>
+      <w:rPr>
+        <w:rFonts w:ascii="Symbol" w:hAnsi="Symbol" w:hint="default"/>
+      </w:rPr>
+    </w:lvl>
+    <w:lvl w:ilvl="4" w:tplc="20000003" w:tentative="1">
+      <w:start w:val="1"/>
+      <w:numFmt w:val="bullet"/>
+      <w:lvlText w:val="o"/>
+      <w:lvlJc w:val="left"/>
+      <w:pPr>
+        <w:ind w:left="4320" w:hanging="360"/>
+      </w:pPr>
+      <w:rPr>
+        <w:rFonts w:ascii="Courier New" w:hAnsi="Courier New" w:cs="Courier New" w:hint="default"/>
+      </w:rPr>
+    </w:lvl>
+    <w:lvl w:ilvl="5" w:tplc="20000005" w:tentative="1">
+      <w:start w:val="1"/>
+      <w:numFmt w:val="bullet"/>
+      <w:lvlText w:val=""/>
+      <w:lvlJc w:val="left"/>
+      <w:pPr>
+        <w:ind w:left="5040" w:hanging="360"/>
+      </w:pPr>
+      <w:rPr>
+        <w:rFonts w:ascii="Wingdings" w:hAnsi="Wingdings" w:hint="default"/>
+      </w:rPr>
+    </w:lvl>
+    <w:lvl w:ilvl="6" w:tplc="20000001" w:tentative="1">
+      <w:start w:val="1"/>
+      <w:numFmt w:val="bullet"/>
+      <w:lvlText w:val=""/>
+      <w:lvlJc w:val="left"/>
+      <w:pPr>
+        <w:ind w:left="5760" w:hanging="360"/>
+      </w:pPr>
+      <w:rPr>
+        <w:rFonts w:ascii="Symbol" w:hAnsi="Symbol" w:hint="default"/>
+      </w:rPr>
+    </w:lvl>
+    <w:lvl w:ilvl="7" w:tplc="20000003" w:tentative="1">
+      <w:start w:val="1"/>
+      <w:numFmt w:val="bullet"/>
+      <w:lvlText w:val="o"/>
+      <w:lvlJc w:val="left"/>
+      <w:pPr>
+        <w:ind w:left="6480" w:hanging="360"/>
+      </w:pPr>
+      <w:rPr>
+        <w:rFonts w:ascii="Courier New" w:hAnsi="Courier New" w:cs="Courier New" w:hint="default"/>
+      </w:rPr>
+    </w:lvl>
+    <w:lvl w:ilvl="8" w:tplc="20000005" w:tentative="1">
+      <w:start w:val="1"/>
+      <w:numFmt w:val="bullet"/>
+      <w:lvlText w:val=""/>
+      <w:lvlJc w:val="left"/>
+      <w:pPr>
+        <w:ind w:left="7200" w:hanging="360"/>
+      </w:pPr>
+      <w:rPr>
+        <w:rFonts w:ascii="Wingdings" w:hAnsi="Wingdings" w:hint="default"/>
+      </w:rPr>
+    </w:lvl>
+  </w:abstractNum>
+  <w:abstractNum w:abstractNumId="3" w15:restartNumberingAfterBreak="0">
     <w:nsid w:val="4DFC704C"/>
     <w:multiLevelType w:val="hybridMultilevel"/>
     <w:tmpl w:val="AD1ED8BE"/>
@@ -1428,7 +2572,120 @@
       </w:rPr>
     </w:lvl>
   </w:abstractNum>
-  <w:abstractNum w:abstractNumId="3" w15:restartNumberingAfterBreak="0">
+  <w:abstractNum w:abstractNumId="4" w15:restartNumberingAfterBreak="0">
+    <w:nsid w:val="5C0739E8"/>
+    <w:multiLevelType w:val="hybridMultilevel"/>
+    <w:tmpl w:val="5D108B0A"/>
+    <w:lvl w:ilvl="0" w:tplc="20000001">
+      <w:start w:val="1"/>
+      <w:numFmt w:val="bullet"/>
+      <w:lvlText w:val=""/>
+      <w:lvlJc w:val="left"/>
+      <w:pPr>
+        <w:ind w:left="1440" w:hanging="360"/>
+      </w:pPr>
+      <w:rPr>
+        <w:rFonts w:ascii="Symbol" w:hAnsi="Symbol" w:hint="default"/>
+      </w:rPr>
+    </w:lvl>
+    <w:lvl w:ilvl="1" w:tplc="20000003" w:tentative="1">
+      <w:start w:val="1"/>
+      <w:numFmt w:val="bullet"/>
+      <w:lvlText w:val="o"/>
+      <w:lvlJc w:val="left"/>
+      <w:pPr>
+        <w:ind w:left="2160" w:hanging="360"/>
+      </w:pPr>
+      <w:rPr>
+        <w:rFonts w:ascii="Courier New" w:hAnsi="Courier New" w:cs="Courier New" w:hint="default"/>
+      </w:rPr>
+    </w:lvl>
+    <w:lvl w:ilvl="2" w:tplc="20000005" w:tentative="1">
+      <w:start w:val="1"/>
+      <w:numFmt w:val="bullet"/>
+      <w:lvlText w:val=""/>
+      <w:lvlJc w:val="left"/>
+      <w:pPr>
+        <w:ind w:left="2880" w:hanging="360"/>
+      </w:pPr>
+      <w:rPr>
+        <w:rFonts w:ascii="Wingdings" w:hAnsi="Wingdings" w:hint="default"/>
+      </w:rPr>
+    </w:lvl>
+    <w:lvl w:ilvl="3" w:tplc="20000001" w:tentative="1">
+      <w:start w:val="1"/>
+      <w:numFmt w:val="bullet"/>
+      <w:lvlText w:val=""/>
+      <w:lvlJc w:val="left"/>
+      <w:pPr>
+        <w:ind w:left="3600" w:hanging="360"/>
+      </w:pPr>
+      <w:rPr>
+        <w:rFonts w:ascii="Symbol" w:hAnsi="Symbol" w:hint="default"/>
+      </w:rPr>
+    </w:lvl>
+    <w:lvl w:ilvl="4" w:tplc="20000003" w:tentative="1">
+      <w:start w:val="1"/>
+      <w:numFmt w:val="bullet"/>
+      <w:lvlText w:val="o"/>
+      <w:lvlJc w:val="left"/>
+      <w:pPr>
+        <w:ind w:left="4320" w:hanging="360"/>
+      </w:pPr>
+      <w:rPr>
+        <w:rFonts w:ascii="Courier New" w:hAnsi="Courier New" w:cs="Courier New" w:hint="default"/>
+      </w:rPr>
+    </w:lvl>
+    <w:lvl w:ilvl="5" w:tplc="20000005" w:tentative="1">
+      <w:start w:val="1"/>
+      <w:numFmt w:val="bullet"/>
+      <w:lvlText w:val=""/>
+      <w:lvlJc w:val="left"/>
+      <w:pPr>
+        <w:ind w:left="5040" w:hanging="360"/>
+      </w:pPr>
+      <w:rPr>
+        <w:rFonts w:ascii="Wingdings" w:hAnsi="Wingdings" w:hint="default"/>
+      </w:rPr>
+    </w:lvl>
+    <w:lvl w:ilvl="6" w:tplc="20000001" w:tentative="1">
+      <w:start w:val="1"/>
+      <w:numFmt w:val="bullet"/>
+      <w:lvlText w:val=""/>
+      <w:lvlJc w:val="left"/>
+      <w:pPr>
+        <w:ind w:left="5760" w:hanging="360"/>
+      </w:pPr>
+      <w:rPr>
+        <w:rFonts w:ascii="Symbol" w:hAnsi="Symbol" w:hint="default"/>
+      </w:rPr>
+    </w:lvl>
+    <w:lvl w:ilvl="7" w:tplc="20000003" w:tentative="1">
+      <w:start w:val="1"/>
+      <w:numFmt w:val="bullet"/>
+      <w:lvlText w:val="o"/>
+      <w:lvlJc w:val="left"/>
+      <w:pPr>
+        <w:ind w:left="6480" w:hanging="360"/>
+      </w:pPr>
+      <w:rPr>
+        <w:rFonts w:ascii="Courier New" w:hAnsi="Courier New" w:cs="Courier New" w:hint="default"/>
+      </w:rPr>
+    </w:lvl>
+    <w:lvl w:ilvl="8" w:tplc="20000005" w:tentative="1">
+      <w:start w:val="1"/>
+      <w:numFmt w:val="bullet"/>
+      <w:lvlText w:val=""/>
+      <w:lvlJc w:val="left"/>
+      <w:pPr>
+        <w:ind w:left="7200" w:hanging="360"/>
+      </w:pPr>
+      <w:rPr>
+        <w:rFonts w:ascii="Wingdings" w:hAnsi="Wingdings" w:hint="default"/>
+      </w:rPr>
+    </w:lvl>
+  </w:abstractNum>
+  <w:abstractNum w:abstractNumId="5" w15:restartNumberingAfterBreak="0">
     <w:nsid w:val="7AF73882"/>
     <w:multiLevelType w:val="hybridMultilevel"/>
     <w:tmpl w:val="46D61574"/>
@@ -1545,13 +2802,19 @@
     <w:abstractNumId w:val="0"/>
   </w:num>
   <w:num w:numId="2">
-    <w:abstractNumId w:val="2"/>
+    <w:abstractNumId w:val="3"/>
   </w:num>
   <w:num w:numId="3">
     <w:abstractNumId w:val="1"/>
   </w:num>
   <w:num w:numId="4">
-    <w:abstractNumId w:val="3"/>
+    <w:abstractNumId w:val="5"/>
+  </w:num>
+  <w:num w:numId="5">
+    <w:abstractNumId w:val="2"/>
+  </w:num>
+  <w:num w:numId="6">
+    <w:abstractNumId w:val="4"/>
   </w:num>
 </w:numbering>
 </file>

</xml_diff>